<commit_message>
TS 6 additional correction final 23/06/2021
</commit_message>
<xml_diff>
--- a/saMhitA/06/TS 6 Sanskrit Corrections.docx
+++ b/saMhitA/06/TS 6 Sanskrit Corrections.docx
@@ -1,6 +1,6 @@
 
 <file path=word/document.xml><?xml version="1.0" encoding="utf-8"?>
-<w:document xmlns:wpc="http://schemas.microsoft.com/office/word/2010/wordprocessingCanvas" xmlns:cx="http://schemas.microsoft.com/office/drawing/2014/chartex" xmlns:cx1="http://schemas.microsoft.com/office/drawing/2015/9/8/chartex" xmlns:mc="http://schemas.openxmlformats.org/markup-compatibility/2006" xmlns:o="urn:schemas-microsoft-com:office:office" xmlns:r="http://schemas.openxmlformats.org/officeDocument/2006/relationships" xmlns:m="http://schemas.openxmlformats.org/officeDocument/2006/math" xmlns:v="urn:schemas-microsoft-com:vml" xmlns:wp14="http://schemas.microsoft.com/office/word/2010/wordprocessingDrawing" xmlns:wp="http://schemas.openxmlformats.org/drawingml/2006/wordprocessingDrawing" xmlns:w10="urn:schemas-microsoft-com:office:word" xmlns:w="http://schemas.openxmlformats.org/wordprocessingml/2006/main" xmlns:w14="http://schemas.microsoft.com/office/word/2010/wordml" xmlns:w15="http://schemas.microsoft.com/office/word/2012/wordml" xmlns:w16se="http://schemas.microsoft.com/office/word/2015/wordml/symex" xmlns:wpg="http://schemas.microsoft.com/office/word/2010/wordprocessingGroup" xmlns:wpi="http://schemas.microsoft.com/office/word/2010/wordprocessingInk" xmlns:wne="http://schemas.microsoft.com/office/word/2006/wordml" xmlns:wps="http://schemas.microsoft.com/office/word/2010/wordprocessingShape" mc:Ignorable="w14 w15 w16se wp14">
+<w:document xmlns:wpc="http://schemas.microsoft.com/office/word/2010/wordprocessingCanvas" xmlns:cx="http://schemas.microsoft.com/office/drawing/2014/chartex" xmlns:cx1="http://schemas.microsoft.com/office/drawing/2015/9/8/chartex" xmlns:cx2="http://schemas.microsoft.com/office/drawing/2015/10/21/chartex" xmlns:cx3="http://schemas.microsoft.com/office/drawing/2016/5/9/chartex" xmlns:cx4="http://schemas.microsoft.com/office/drawing/2016/5/10/chartex" xmlns:cx5="http://schemas.microsoft.com/office/drawing/2016/5/11/chartex" xmlns:cx6="http://schemas.microsoft.com/office/drawing/2016/5/12/chartex" xmlns:cx7="http://schemas.microsoft.com/office/drawing/2016/5/13/chartex" xmlns:cx8="http://schemas.microsoft.com/office/drawing/2016/5/14/chartex" xmlns:mc="http://schemas.openxmlformats.org/markup-compatibility/2006" xmlns:aink="http://schemas.microsoft.com/office/drawing/2016/ink" xmlns:am3d="http://schemas.microsoft.com/office/drawing/2017/model3d" xmlns:o="urn:schemas-microsoft-com:office:office" xmlns:r="http://schemas.openxmlformats.org/officeDocument/2006/relationships" xmlns:m="http://schemas.openxmlformats.org/officeDocument/2006/math" xmlns:v="urn:schemas-microsoft-com:vml" xmlns:wp14="http://schemas.microsoft.com/office/word/2010/wordprocessingDrawing" xmlns:wp="http://schemas.openxmlformats.org/drawingml/2006/wordprocessingDrawing" xmlns:w10="urn:schemas-microsoft-com:office:word" xmlns:w="http://schemas.openxmlformats.org/wordprocessingml/2006/main" xmlns:w14="http://schemas.microsoft.com/office/word/2010/wordml" xmlns:w15="http://schemas.microsoft.com/office/word/2012/wordml" xmlns:w16cex="http://schemas.microsoft.com/office/word/2018/wordml/cex" xmlns:w16cid="http://schemas.microsoft.com/office/word/2016/wordml/cid" xmlns:w16="http://schemas.microsoft.com/office/word/2018/wordml" xmlns:w16sdtdh="http://schemas.microsoft.com/office/word/2020/wordml/sdtdatahash" xmlns:w16se="http://schemas.microsoft.com/office/word/2015/wordml/symex" xmlns:wpg="http://schemas.microsoft.com/office/word/2010/wordprocessingGroup" xmlns:wpi="http://schemas.microsoft.com/office/word/2010/wordprocessingInk" xmlns:wne="http://schemas.microsoft.com/office/word/2006/wordml" xmlns:wps="http://schemas.microsoft.com/office/word/2010/wordprocessingShape" mc:Ignorable="w14 w15 w16se w16cid w16 w16cex w16sdtdh wp14">
   <w:body>
     <w:p>
       <w:pPr>
@@ -13,7 +13,6 @@
           <w:u w:val="single"/>
         </w:rPr>
       </w:pPr>
-      <w:proofErr w:type="spellStart"/>
       <w:r>
         <w:rPr>
           <w:b/>
@@ -22,18 +21,7 @@
           <w:szCs w:val="32"/>
           <w:u w:val="single"/>
         </w:rPr>
-        <w:t>TaittirIya</w:t>
-      </w:r>
-      <w:proofErr w:type="spellEnd"/>
-      <w:r>
-        <w:rPr>
-          <w:b/>
-          <w:bCs/>
-          <w:sz w:val="32"/>
-          <w:szCs w:val="32"/>
-          <w:u w:val="single"/>
-        </w:rPr>
-        <w:t xml:space="preserve"> Samhita – TS 6 Sanskrit Corrections </w:t>
+        <w:t xml:space="preserve">TaittirIya Samhita – TS 6 Sanskrit Corrections </w:t>
       </w:r>
       <w:r>
         <w:rPr>
@@ -367,7 +355,6 @@
                 <w:szCs w:val="28"/>
               </w:rPr>
             </w:pPr>
-            <w:proofErr w:type="spellStart"/>
             <w:r>
               <w:rPr>
                 <w:rFonts w:cs="Arial"/>
@@ -376,18 +363,7 @@
                 <w:sz w:val="28"/>
                 <w:szCs w:val="28"/>
               </w:rPr>
-              <w:t>Panchaati</w:t>
-            </w:r>
-            <w:proofErr w:type="spellEnd"/>
-            <w:r>
-              <w:rPr>
-                <w:rFonts w:cs="Arial"/>
-                <w:b/>
-                <w:bCs/>
-                <w:sz w:val="28"/>
-                <w:szCs w:val="28"/>
-              </w:rPr>
-              <w:t xml:space="preserve"> No. 24</w:t>
+              <w:t>Panchaati No. 24</w:t>
             </w:r>
           </w:p>
         </w:tc>
@@ -742,7 +718,6 @@
                 <w:szCs w:val="28"/>
               </w:rPr>
             </w:pPr>
-            <w:proofErr w:type="spellStart"/>
             <w:r>
               <w:rPr>
                 <w:rFonts w:cs="Arial"/>
@@ -751,18 +726,7 @@
                 <w:sz w:val="28"/>
                 <w:szCs w:val="28"/>
               </w:rPr>
-              <w:t>Panchaati</w:t>
-            </w:r>
-            <w:proofErr w:type="spellEnd"/>
-            <w:r>
-              <w:rPr>
-                <w:rFonts w:cs="Arial"/>
-                <w:b/>
-                <w:bCs/>
-                <w:sz w:val="28"/>
-                <w:szCs w:val="28"/>
-              </w:rPr>
-              <w:t xml:space="preserve"> No. 34</w:t>
+              <w:t>Panchaati No. 34</w:t>
             </w:r>
           </w:p>
         </w:tc>
@@ -1070,23 +1034,13 @@
                 <w:szCs w:val="40"/>
               </w:rPr>
             </w:pPr>
-            <w:proofErr w:type="spellStart"/>
-            <w:r>
-              <w:rPr>
-                <w:rFonts w:cs="Arial"/>
-                <w:sz w:val="28"/>
-                <w:szCs w:val="28"/>
-              </w:rPr>
-              <w:t>anudAttam</w:t>
-            </w:r>
-            <w:proofErr w:type="spellEnd"/>
-            <w:r>
-              <w:rPr>
-                <w:rFonts w:cs="Arial"/>
-                <w:sz w:val="28"/>
-                <w:szCs w:val="28"/>
-              </w:rPr>
-              <w:t xml:space="preserve"> </w:t>
+            <w:r>
+              <w:rPr>
+                <w:rFonts w:cs="Arial"/>
+                <w:sz w:val="28"/>
+                <w:szCs w:val="28"/>
+              </w:rPr>
+              <w:t xml:space="preserve">anudAttam </w:t>
             </w:r>
             <w:r>
               <w:rPr>
@@ -1228,7 +1182,6 @@
                 <w:szCs w:val="28"/>
               </w:rPr>
             </w:pPr>
-            <w:proofErr w:type="spellStart"/>
             <w:r>
               <w:rPr>
                 <w:rFonts w:cs="Arial"/>
@@ -1237,18 +1190,7 @@
                 <w:sz w:val="28"/>
                 <w:szCs w:val="28"/>
               </w:rPr>
-              <w:t>Panchaati</w:t>
-            </w:r>
-            <w:proofErr w:type="spellEnd"/>
-            <w:r>
-              <w:rPr>
-                <w:rFonts w:cs="Arial"/>
-                <w:b/>
-                <w:bCs/>
-                <w:sz w:val="28"/>
-                <w:szCs w:val="28"/>
-              </w:rPr>
-              <w:t xml:space="preserve"> No. 36</w:t>
+              <w:t>Panchaati No. 36</w:t>
             </w:r>
           </w:p>
         </w:tc>
@@ -1608,25 +1550,14 @@
                 <w:szCs w:val="28"/>
               </w:rPr>
             </w:pPr>
-            <w:proofErr w:type="spellStart"/>
-            <w:r>
-              <w:rPr>
-                <w:rFonts w:cs="Arial"/>
-                <w:b/>
-                <w:sz w:val="28"/>
-                <w:szCs w:val="28"/>
-              </w:rPr>
-              <w:t>Panchaati</w:t>
-            </w:r>
-            <w:proofErr w:type="spellEnd"/>
-            <w:r>
-              <w:rPr>
-                <w:rFonts w:cs="Arial"/>
-                <w:b/>
-                <w:sz w:val="28"/>
-                <w:szCs w:val="28"/>
-              </w:rPr>
-              <w:t xml:space="preserve"> No. 45</w:t>
+            <w:r>
+              <w:rPr>
+                <w:rFonts w:cs="Arial"/>
+                <w:b/>
+                <w:sz w:val="28"/>
+                <w:szCs w:val="28"/>
+              </w:rPr>
+              <w:t>Panchaati No. 45</w:t>
             </w:r>
           </w:p>
         </w:tc>
@@ -2004,25 +1935,14 @@
                 <w:szCs w:val="28"/>
               </w:rPr>
             </w:pPr>
-            <w:proofErr w:type="spellStart"/>
-            <w:r>
-              <w:rPr>
-                <w:rFonts w:cs="Arial"/>
-                <w:b/>
-                <w:sz w:val="28"/>
-                <w:szCs w:val="28"/>
-              </w:rPr>
-              <w:t>Panchaati</w:t>
-            </w:r>
-            <w:proofErr w:type="spellEnd"/>
-            <w:r>
-              <w:rPr>
-                <w:rFonts w:cs="Arial"/>
-                <w:b/>
-                <w:sz w:val="28"/>
-                <w:szCs w:val="28"/>
-              </w:rPr>
-              <w:t xml:space="preserve"> No. 57</w:t>
+            <w:r>
+              <w:rPr>
+                <w:rFonts w:cs="Arial"/>
+                <w:b/>
+                <w:sz w:val="28"/>
+                <w:szCs w:val="28"/>
+              </w:rPr>
+              <w:t>Panchaati No. 57</w:t>
             </w:r>
           </w:p>
         </w:tc>
@@ -2310,25 +2230,14 @@
                 <w:szCs w:val="28"/>
               </w:rPr>
             </w:pPr>
-            <w:proofErr w:type="spellStart"/>
-            <w:r>
-              <w:rPr>
-                <w:rFonts w:cs="Arial"/>
-                <w:b/>
-                <w:sz w:val="28"/>
-                <w:szCs w:val="28"/>
-              </w:rPr>
-              <w:t>Panchaati</w:t>
-            </w:r>
-            <w:proofErr w:type="spellEnd"/>
-            <w:r>
-              <w:rPr>
-                <w:rFonts w:cs="Arial"/>
-                <w:b/>
-                <w:sz w:val="28"/>
-                <w:szCs w:val="28"/>
-              </w:rPr>
-              <w:t xml:space="preserve"> 64</w:t>
+            <w:r>
+              <w:rPr>
+                <w:rFonts w:cs="Arial"/>
+                <w:b/>
+                <w:sz w:val="28"/>
+                <w:szCs w:val="28"/>
+              </w:rPr>
+              <w:t>Panchaati 64</w:t>
             </w:r>
           </w:p>
           <w:p>
@@ -2725,7 +2634,6 @@
                 <w:szCs w:val="28"/>
               </w:rPr>
             </w:pPr>
-            <w:proofErr w:type="spellStart"/>
             <w:r>
               <w:rPr>
                 <w:rFonts w:cs="Arial"/>
@@ -2734,18 +2642,7 @@
                 <w:sz w:val="28"/>
                 <w:szCs w:val="28"/>
               </w:rPr>
-              <w:t>Panchaati</w:t>
-            </w:r>
-            <w:proofErr w:type="spellEnd"/>
-            <w:r>
-              <w:rPr>
-                <w:rFonts w:cs="Arial"/>
-                <w:b/>
-                <w:bCs/>
-                <w:sz w:val="28"/>
-                <w:szCs w:val="28"/>
-              </w:rPr>
-              <w:t xml:space="preserve"> No. 68</w:t>
+              <w:t>Panchaati No. 68</w:t>
             </w:r>
           </w:p>
         </w:tc>
@@ -3114,7 +3011,6 @@
                 <w:szCs w:val="28"/>
               </w:rPr>
             </w:pPr>
-            <w:proofErr w:type="spellStart"/>
             <w:r>
               <w:rPr>
                 <w:rFonts w:cs="Arial"/>
@@ -3123,18 +3019,7 @@
                 <w:sz w:val="28"/>
                 <w:szCs w:val="28"/>
               </w:rPr>
-              <w:t>Panchaati</w:t>
-            </w:r>
-            <w:proofErr w:type="spellEnd"/>
-            <w:r>
-              <w:rPr>
-                <w:rFonts w:cs="Arial"/>
-                <w:b/>
-                <w:bCs/>
-                <w:sz w:val="28"/>
-                <w:szCs w:val="28"/>
-              </w:rPr>
-              <w:t xml:space="preserve"> No. 72</w:t>
+              <w:t>Panchaati No. 72</w:t>
             </w:r>
           </w:p>
         </w:tc>
@@ -3546,7 +3431,6 @@
                 <w:szCs w:val="28"/>
               </w:rPr>
             </w:pPr>
-            <w:proofErr w:type="spellStart"/>
             <w:r>
               <w:rPr>
                 <w:rFonts w:cs="Arial"/>
@@ -3555,18 +3439,7 @@
                 <w:sz w:val="28"/>
                 <w:szCs w:val="28"/>
               </w:rPr>
-              <w:t>Panchaati</w:t>
-            </w:r>
-            <w:proofErr w:type="spellEnd"/>
-            <w:r>
-              <w:rPr>
-                <w:rFonts w:cs="Arial"/>
-                <w:b/>
-                <w:bCs/>
-                <w:sz w:val="28"/>
-                <w:szCs w:val="28"/>
-              </w:rPr>
-              <w:t xml:space="preserve"> No. 72</w:t>
+              <w:t>Panchaati No. 72</w:t>
             </w:r>
           </w:p>
         </w:tc>
@@ -3861,7 +3734,6 @@
                 <w:szCs w:val="28"/>
               </w:rPr>
             </w:pPr>
-            <w:proofErr w:type="spellStart"/>
             <w:r>
               <w:rPr>
                 <w:rFonts w:cs="Arial"/>
@@ -3870,18 +3742,7 @@
                 <w:sz w:val="28"/>
                 <w:szCs w:val="28"/>
               </w:rPr>
-              <w:t>Panchaati</w:t>
-            </w:r>
-            <w:proofErr w:type="spellEnd"/>
-            <w:r>
-              <w:rPr>
-                <w:rFonts w:cs="Arial"/>
-                <w:b/>
-                <w:bCs/>
-                <w:sz w:val="28"/>
-                <w:szCs w:val="28"/>
-              </w:rPr>
-              <w:t xml:space="preserve"> No. </w:t>
+              <w:t xml:space="preserve">Panchaati No. </w:t>
             </w:r>
             <w:r>
               <w:rPr>
@@ -4261,7 +4122,6 @@
                 <w:szCs w:val="28"/>
               </w:rPr>
             </w:pPr>
-            <w:proofErr w:type="spellStart"/>
             <w:r>
               <w:rPr>
                 <w:rFonts w:cs="Arial"/>
@@ -4270,18 +4130,7 @@
                 <w:sz w:val="28"/>
                 <w:szCs w:val="28"/>
               </w:rPr>
-              <w:t>Panchaati</w:t>
-            </w:r>
-            <w:proofErr w:type="spellEnd"/>
-            <w:r>
-              <w:rPr>
-                <w:rFonts w:cs="Arial"/>
-                <w:b/>
-                <w:bCs/>
-                <w:sz w:val="28"/>
-                <w:szCs w:val="28"/>
-              </w:rPr>
-              <w:t xml:space="preserve"> No. - 25</w:t>
+              <w:t>Panchaati No. - 25</w:t>
             </w:r>
           </w:p>
         </w:tc>
@@ -4646,7 +4495,6 @@
                 <w:szCs w:val="28"/>
               </w:rPr>
             </w:pPr>
-            <w:proofErr w:type="spellStart"/>
             <w:r>
               <w:rPr>
                 <w:rFonts w:cs="Arial"/>
@@ -4655,18 +4503,7 @@
                 <w:sz w:val="28"/>
                 <w:szCs w:val="28"/>
               </w:rPr>
-              <w:t>Panchaati</w:t>
-            </w:r>
-            <w:proofErr w:type="spellEnd"/>
-            <w:r>
-              <w:rPr>
-                <w:rFonts w:cs="Arial"/>
-                <w:b/>
-                <w:bCs/>
-                <w:sz w:val="28"/>
-                <w:szCs w:val="28"/>
-              </w:rPr>
-              <w:t xml:space="preserve"> No. - 31</w:t>
+              <w:t>Panchaati No. - 31</w:t>
             </w:r>
           </w:p>
         </w:tc>
@@ -5033,7 +4870,6 @@
                 <w:szCs w:val="28"/>
               </w:rPr>
             </w:pPr>
-            <w:proofErr w:type="spellStart"/>
             <w:r>
               <w:rPr>
                 <w:rFonts w:cs="Arial"/>
@@ -5042,18 +4878,7 @@
                 <w:sz w:val="28"/>
                 <w:szCs w:val="28"/>
               </w:rPr>
-              <w:t>Panchaati</w:t>
-            </w:r>
-            <w:proofErr w:type="spellEnd"/>
-            <w:r>
-              <w:rPr>
-                <w:rFonts w:cs="Arial"/>
-                <w:b/>
-                <w:bCs/>
-                <w:sz w:val="28"/>
-                <w:szCs w:val="28"/>
-              </w:rPr>
-              <w:t xml:space="preserve"> No.</w:t>
+              <w:t>Panchaati No.</w:t>
             </w:r>
             <w:r>
               <w:rPr>
@@ -5454,7 +5279,6 @@
                 <w:szCs w:val="28"/>
               </w:rPr>
             </w:pPr>
-            <w:proofErr w:type="spellStart"/>
             <w:r>
               <w:rPr>
                 <w:rFonts w:cs="Arial"/>
@@ -5463,18 +5287,7 @@
                 <w:sz w:val="28"/>
                 <w:szCs w:val="28"/>
               </w:rPr>
-              <w:t>Panchaati</w:t>
-            </w:r>
-            <w:proofErr w:type="spellEnd"/>
-            <w:r>
-              <w:rPr>
-                <w:rFonts w:cs="Arial"/>
-                <w:b/>
-                <w:bCs/>
-                <w:sz w:val="28"/>
-                <w:szCs w:val="28"/>
-              </w:rPr>
-              <w:t xml:space="preserve"> No. 47</w:t>
+              <w:t>Panchaati No. 47</w:t>
             </w:r>
           </w:p>
         </w:tc>
@@ -5774,7 +5587,6 @@
                 <w:szCs w:val="28"/>
               </w:rPr>
             </w:pPr>
-            <w:proofErr w:type="spellStart"/>
             <w:r>
               <w:rPr>
                 <w:rFonts w:cs="Arial"/>
@@ -5783,18 +5595,7 @@
                 <w:sz w:val="28"/>
                 <w:szCs w:val="28"/>
               </w:rPr>
-              <w:t>Panchaati</w:t>
-            </w:r>
-            <w:proofErr w:type="spellEnd"/>
-            <w:r>
-              <w:rPr>
-                <w:rFonts w:cs="Arial"/>
-                <w:b/>
-                <w:bCs/>
-                <w:sz w:val="28"/>
-                <w:szCs w:val="28"/>
-              </w:rPr>
-              <w:t xml:space="preserve"> No.</w:t>
+              <w:t>Panchaati No.</w:t>
             </w:r>
             <w:r>
               <w:rPr>
@@ -6100,7 +5901,6 @@
                 <w:szCs w:val="28"/>
               </w:rPr>
             </w:pPr>
-            <w:bookmarkStart w:id="0" w:name="_GoBack"/>
             <w:r>
               <w:rPr>
                 <w:rFonts w:cs="Arial"/>
@@ -6155,20 +5955,8 @@
                 <w:sz w:val="28"/>
                 <w:szCs w:val="28"/>
               </w:rPr>
-              <w:t xml:space="preserve">56th </w:t>
-            </w:r>
-            <w:proofErr w:type="spellStart"/>
-            <w:r>
-              <w:rPr>
-                <w:rFonts w:cs="Arial"/>
-                <w:b/>
-                <w:sz w:val="28"/>
-                <w:szCs w:val="28"/>
-              </w:rPr>
-              <w:t>Panchaati</w:t>
-            </w:r>
-            <w:bookmarkEnd w:id="0"/>
-            <w:proofErr w:type="spellEnd"/>
+              <w:t>56th Panchaati</w:t>
+            </w:r>
           </w:p>
         </w:tc>
         <w:tc>
@@ -6495,7 +6283,6 @@
                 <w:szCs w:val="28"/>
               </w:rPr>
             </w:pPr>
-            <w:proofErr w:type="spellStart"/>
             <w:r>
               <w:rPr>
                 <w:rFonts w:cs="Arial"/>
@@ -6504,18 +6291,7 @@
                 <w:sz w:val="28"/>
                 <w:szCs w:val="28"/>
               </w:rPr>
-              <w:t>Panchaati</w:t>
-            </w:r>
-            <w:proofErr w:type="spellEnd"/>
-            <w:r>
-              <w:rPr>
-                <w:rFonts w:cs="Arial"/>
-                <w:b/>
-                <w:bCs/>
-                <w:sz w:val="28"/>
-                <w:szCs w:val="28"/>
-              </w:rPr>
-              <w:t xml:space="preserve"> No. - 14</w:t>
+              <w:t>Panchaati No. - 14</w:t>
             </w:r>
           </w:p>
         </w:tc>
@@ -6815,7 +6591,6 @@
                 <w:szCs w:val="28"/>
               </w:rPr>
             </w:pPr>
-            <w:proofErr w:type="spellStart"/>
             <w:r>
               <w:rPr>
                 <w:rFonts w:cs="Arial"/>
@@ -6824,18 +6599,7 @@
                 <w:sz w:val="28"/>
                 <w:szCs w:val="28"/>
               </w:rPr>
-              <w:t>Panchaati</w:t>
-            </w:r>
-            <w:proofErr w:type="spellEnd"/>
-            <w:r>
-              <w:rPr>
-                <w:rFonts w:cs="Arial"/>
-                <w:b/>
-                <w:bCs/>
-                <w:sz w:val="28"/>
-                <w:szCs w:val="28"/>
-              </w:rPr>
-              <w:t xml:space="preserve"> No. </w:t>
+              <w:t xml:space="preserve">Panchaati No. </w:t>
             </w:r>
             <w:r>
               <w:rPr>
@@ -7233,7 +6997,6 @@
                 <w:szCs w:val="28"/>
               </w:rPr>
             </w:pPr>
-            <w:proofErr w:type="spellStart"/>
             <w:r>
               <w:rPr>
                 <w:rFonts w:cs="Arial"/>
@@ -7242,18 +7005,7 @@
                 <w:sz w:val="28"/>
                 <w:szCs w:val="28"/>
               </w:rPr>
-              <w:t>Panchaati</w:t>
-            </w:r>
-            <w:proofErr w:type="spellEnd"/>
-            <w:r>
-              <w:rPr>
-                <w:rFonts w:cs="Arial"/>
-                <w:b/>
-                <w:bCs/>
-                <w:sz w:val="28"/>
-                <w:szCs w:val="28"/>
-              </w:rPr>
-              <w:t xml:space="preserve"> No. </w:t>
+              <w:t xml:space="preserve">Panchaati No. </w:t>
             </w:r>
             <w:r>
               <w:rPr>
@@ -7596,7 +7348,6 @@
           <w:u w:val="single"/>
         </w:rPr>
       </w:pPr>
-      <w:proofErr w:type="spellStart"/>
       <w:r>
         <w:rPr>
           <w:b/>
@@ -7605,18 +7356,7 @@
           <w:szCs w:val="32"/>
           <w:u w:val="single"/>
         </w:rPr>
-        <w:t>TaittirIya</w:t>
-      </w:r>
-      <w:proofErr w:type="spellEnd"/>
-      <w:r>
-        <w:rPr>
-          <w:b/>
-          <w:bCs/>
-          <w:sz w:val="32"/>
-          <w:szCs w:val="32"/>
-          <w:u w:val="single"/>
-        </w:rPr>
-        <w:t xml:space="preserve"> Samhita – TS 6 Sanskrit Corrections </w:t>
+        <w:t xml:space="preserve">TaittirIya Samhita – TS 6 Sanskrit Corrections </w:t>
       </w:r>
       <w:r>
         <w:rPr>
@@ -7937,18 +7677,8 @@
                 <w:sz w:val="28"/>
                 <w:szCs w:val="28"/>
               </w:rPr>
-              <w:t xml:space="preserve">32nd </w:t>
-            </w:r>
-            <w:proofErr w:type="spellStart"/>
-            <w:r>
-              <w:rPr>
-                <w:b/>
-                <w:sz w:val="28"/>
-                <w:szCs w:val="28"/>
-              </w:rPr>
-              <w:t>Panchaati</w:t>
-            </w:r>
-            <w:proofErr w:type="spellEnd"/>
+              <w:t>32nd Panchaati</w:t>
+            </w:r>
           </w:p>
         </w:tc>
         <w:tc>
@@ -8263,18 +7993,8 @@
                 <w:sz w:val="28"/>
                 <w:szCs w:val="28"/>
               </w:rPr>
-              <w:t xml:space="preserve">39th </w:t>
-            </w:r>
-            <w:proofErr w:type="spellStart"/>
-            <w:r>
-              <w:rPr>
-                <w:b/>
-                <w:sz w:val="28"/>
-                <w:szCs w:val="28"/>
-              </w:rPr>
-              <w:t>Panchaati</w:t>
-            </w:r>
-            <w:proofErr w:type="spellEnd"/>
+              <w:t>39th Panchaati</w:t>
+            </w:r>
           </w:p>
         </w:tc>
         <w:tc>
@@ -8624,18 +8344,8 @@
                 <w:sz w:val="28"/>
                 <w:szCs w:val="28"/>
               </w:rPr>
-              <w:t xml:space="preserve">42nd </w:t>
-            </w:r>
-            <w:proofErr w:type="spellStart"/>
-            <w:r>
-              <w:rPr>
-                <w:b/>
-                <w:sz w:val="28"/>
-                <w:szCs w:val="28"/>
-              </w:rPr>
-              <w:t>Panchaati</w:t>
-            </w:r>
-            <w:proofErr w:type="spellEnd"/>
+              <w:t>42nd Panchaati</w:t>
+            </w:r>
           </w:p>
         </w:tc>
         <w:tc>
@@ -8981,18 +8691,8 @@
                 <w:sz w:val="28"/>
                 <w:szCs w:val="28"/>
               </w:rPr>
-              <w:t xml:space="preserve">1st </w:t>
-            </w:r>
-            <w:proofErr w:type="spellStart"/>
-            <w:r>
-              <w:rPr>
-                <w:b/>
-                <w:sz w:val="28"/>
-                <w:szCs w:val="28"/>
-              </w:rPr>
-              <w:t>Panchaati</w:t>
-            </w:r>
-            <w:proofErr w:type="spellEnd"/>
+              <w:t>1st Panchaati</w:t>
+            </w:r>
           </w:p>
         </w:tc>
         <w:tc>
@@ -9342,18 +9042,8 @@
                 <w:sz w:val="28"/>
                 <w:szCs w:val="28"/>
               </w:rPr>
-              <w:t xml:space="preserve">11th </w:t>
-            </w:r>
-            <w:proofErr w:type="spellStart"/>
-            <w:r>
-              <w:rPr>
-                <w:b/>
-                <w:sz w:val="28"/>
-                <w:szCs w:val="28"/>
-              </w:rPr>
-              <w:t>Panchaati</w:t>
-            </w:r>
-            <w:proofErr w:type="spellEnd"/>
+              <w:t>11th Panchaati</w:t>
+            </w:r>
           </w:p>
         </w:tc>
         <w:tc>
@@ -9610,18 +9300,8 @@
                 <w:sz w:val="28"/>
                 <w:szCs w:val="28"/>
               </w:rPr>
-              <w:t xml:space="preserve">43rd </w:t>
-            </w:r>
-            <w:proofErr w:type="spellStart"/>
-            <w:r>
-              <w:rPr>
-                <w:b/>
-                <w:sz w:val="28"/>
-                <w:szCs w:val="28"/>
-              </w:rPr>
-              <w:t>Panchaati</w:t>
-            </w:r>
-            <w:proofErr w:type="spellEnd"/>
+              <w:t>43rd Panchaati</w:t>
+            </w:r>
           </w:p>
         </w:tc>
         <w:tc>
@@ -9861,7 +9541,6 @@
           <w:u w:val="single"/>
         </w:rPr>
       </w:pPr>
-      <w:proofErr w:type="spellStart"/>
       <w:r>
         <w:rPr>
           <w:b/>
@@ -9870,18 +9549,7 @@
           <w:szCs w:val="32"/>
           <w:u w:val="single"/>
         </w:rPr>
-        <w:t>TaittirIya</w:t>
-      </w:r>
-      <w:proofErr w:type="spellEnd"/>
-      <w:r>
-        <w:rPr>
-          <w:b/>
-          <w:bCs/>
-          <w:sz w:val="32"/>
-          <w:szCs w:val="32"/>
-          <w:u w:val="single"/>
-        </w:rPr>
-        <w:t xml:space="preserve"> Samhita – TS 6 Sanskrit Corrections </w:t>
+        <w:t xml:space="preserve">TaittirIya Samhita – TS 6 Sanskrit Corrections </w:t>
       </w:r>
       <w:r>
         <w:rPr>
@@ -10188,18 +9856,8 @@
                 <w:sz w:val="28"/>
                 <w:szCs w:val="28"/>
               </w:rPr>
-              <w:t xml:space="preserve"> </w:t>
-            </w:r>
-            <w:proofErr w:type="spellStart"/>
-            <w:r>
-              <w:rPr>
-                <w:b/>
-                <w:sz w:val="28"/>
-                <w:szCs w:val="28"/>
-              </w:rPr>
-              <w:t>Panchaati</w:t>
-            </w:r>
-            <w:proofErr w:type="spellEnd"/>
+              <w:t xml:space="preserve"> Panchaati</w:t>
+            </w:r>
           </w:p>
         </w:tc>
         <w:tc>
@@ -10428,25 +10086,7 @@
                 <w:sz w:val="32"/>
                 <w:szCs w:val="32"/>
               </w:rPr>
-              <w:t>it is only “</w:t>
-            </w:r>
-            <w:proofErr w:type="spellStart"/>
-            <w:r>
-              <w:rPr>
-                <w:rFonts w:cs="Arial"/>
-                <w:sz w:val="32"/>
-                <w:szCs w:val="32"/>
-              </w:rPr>
-              <w:t>Bru</w:t>
-            </w:r>
-            <w:proofErr w:type="spellEnd"/>
-            <w:r>
-              <w:rPr>
-                <w:rFonts w:cs="Arial"/>
-                <w:sz w:val="32"/>
-                <w:szCs w:val="32"/>
-              </w:rPr>
-              <w:t>”)</w:t>
+              <w:t>it is only “Bru”)</w:t>
             </w:r>
           </w:p>
         </w:tc>
@@ -10522,18 +10162,8 @@
                 <w:sz w:val="28"/>
                 <w:szCs w:val="28"/>
               </w:rPr>
-              <w:t xml:space="preserve">57th </w:t>
-            </w:r>
-            <w:proofErr w:type="spellStart"/>
-            <w:r>
-              <w:rPr>
-                <w:b/>
-                <w:sz w:val="28"/>
-                <w:szCs w:val="28"/>
-              </w:rPr>
-              <w:t>Panchaati</w:t>
-            </w:r>
-            <w:proofErr w:type="spellEnd"/>
+              <w:t>57th Panchaati</w:t>
+            </w:r>
           </w:p>
         </w:tc>
         <w:tc>
@@ -10977,19 +10607,8 @@
                 <w:sz w:val="28"/>
                 <w:szCs w:val="28"/>
               </w:rPr>
-              <w:t xml:space="preserve">42nd </w:t>
-            </w:r>
-            <w:proofErr w:type="spellStart"/>
-            <w:r>
-              <w:rPr>
-                <w:rFonts w:cs="Arial"/>
-                <w:b/>
-                <w:sz w:val="28"/>
-                <w:szCs w:val="28"/>
-              </w:rPr>
-              <w:t>Panchaati</w:t>
-            </w:r>
-            <w:proofErr w:type="spellEnd"/>
+              <w:t>42nd Panchaati</w:t>
+            </w:r>
           </w:p>
           <w:p>
             <w:pPr>
@@ -11228,19 +10847,8 @@
                 <w:sz w:val="28"/>
                 <w:szCs w:val="28"/>
               </w:rPr>
-              <w:t xml:space="preserve">48th </w:t>
-            </w:r>
-            <w:proofErr w:type="spellStart"/>
-            <w:r>
-              <w:rPr>
-                <w:rFonts w:cs="Arial"/>
-                <w:b/>
-                <w:sz w:val="28"/>
-                <w:szCs w:val="28"/>
-              </w:rPr>
-              <w:t>Panchaati</w:t>
-            </w:r>
-            <w:proofErr w:type="spellEnd"/>
+              <w:t>48th Panchaati</w:t>
+            </w:r>
           </w:p>
         </w:tc>
         <w:tc>
@@ -11506,19 +11114,8 @@
                 <w:sz w:val="28"/>
                 <w:szCs w:val="28"/>
               </w:rPr>
-              <w:t xml:space="preserve">53rd </w:t>
-            </w:r>
-            <w:proofErr w:type="spellStart"/>
-            <w:r>
-              <w:rPr>
-                <w:rFonts w:cs="Arial"/>
-                <w:b/>
-                <w:sz w:val="28"/>
-                <w:szCs w:val="28"/>
-              </w:rPr>
-              <w:t>Panchaati</w:t>
-            </w:r>
-            <w:proofErr w:type="spellEnd"/>
+              <w:t>53rd Panchaati</w:t>
+            </w:r>
           </w:p>
         </w:tc>
         <w:tc>
@@ -11693,19 +11290,8 @@
                 <w:sz w:val="28"/>
                 <w:szCs w:val="28"/>
               </w:rPr>
-              <w:t xml:space="preserve">55th </w:t>
-            </w:r>
-            <w:proofErr w:type="spellStart"/>
-            <w:r>
-              <w:rPr>
-                <w:rFonts w:cs="Arial"/>
-                <w:b/>
-                <w:sz w:val="28"/>
-                <w:szCs w:val="28"/>
-              </w:rPr>
-              <w:t>Panchaati</w:t>
-            </w:r>
-            <w:proofErr w:type="spellEnd"/>
+              <w:t>55th Panchaati</w:t>
+            </w:r>
           </w:p>
           <w:p>
             <w:pPr>
@@ -12339,19 +11925,8 @@
                 <w:sz w:val="28"/>
                 <w:szCs w:val="28"/>
               </w:rPr>
-              <w:t xml:space="preserve">56th </w:t>
-            </w:r>
-            <w:proofErr w:type="spellStart"/>
-            <w:r>
-              <w:rPr>
-                <w:rFonts w:cs="Arial"/>
-                <w:b/>
-                <w:sz w:val="28"/>
-                <w:szCs w:val="28"/>
-              </w:rPr>
-              <w:t>Panchaati</w:t>
-            </w:r>
-            <w:proofErr w:type="spellEnd"/>
+              <w:t>56th Panchaati</w:t>
+            </w:r>
           </w:p>
         </w:tc>
         <w:tc>
@@ -12594,20 +12169,8 @@
                 <w:szCs w:val="28"/>
                 <w:lang w:bidi="ta-IN"/>
               </w:rPr>
-              <w:t xml:space="preserve"> </w:t>
-            </w:r>
-            <w:proofErr w:type="spellStart"/>
-            <w:r>
-              <w:rPr>
-                <w:rFonts w:cs="Arial"/>
-                <w:b/>
-                <w:sz w:val="28"/>
-                <w:szCs w:val="28"/>
-                <w:lang w:bidi="ta-IN"/>
-              </w:rPr>
-              <w:t>Panchaati</w:t>
-            </w:r>
-            <w:proofErr w:type="spellEnd"/>
+              <w:t xml:space="preserve"> Panchaati</w:t>
+            </w:r>
           </w:p>
         </w:tc>
         <w:tc>
@@ -12830,20 +12393,8 @@
                 <w:szCs w:val="28"/>
                 <w:lang w:bidi="ta-IN"/>
               </w:rPr>
-              <w:t xml:space="preserve">7th </w:t>
-            </w:r>
-            <w:proofErr w:type="spellStart"/>
-            <w:r>
-              <w:rPr>
-                <w:rFonts w:cs="Arial"/>
-                <w:b/>
-                <w:sz w:val="28"/>
-                <w:szCs w:val="28"/>
-                <w:lang w:bidi="ta-IN"/>
-              </w:rPr>
-              <w:t>Panchaati</w:t>
-            </w:r>
-            <w:proofErr w:type="spellEnd"/>
+              <w:t>7th Panchaati</w:t>
+            </w:r>
           </w:p>
         </w:tc>
         <w:tc>
@@ -13100,20 +12651,8 @@
                 <w:szCs w:val="28"/>
                 <w:lang w:bidi="ta-IN"/>
               </w:rPr>
-              <w:t xml:space="preserve">9th </w:t>
-            </w:r>
-            <w:proofErr w:type="spellStart"/>
-            <w:r>
-              <w:rPr>
-                <w:rFonts w:cs="Arial"/>
-                <w:b/>
-                <w:sz w:val="28"/>
-                <w:szCs w:val="28"/>
-                <w:lang w:bidi="ta-IN"/>
-              </w:rPr>
-              <w:t>Panchaati</w:t>
-            </w:r>
-            <w:proofErr w:type="spellEnd"/>
+              <w:t>9th Panchaati</w:t>
+            </w:r>
           </w:p>
         </w:tc>
         <w:tc>
@@ -13349,20 +12888,8 @@
                 <w:szCs w:val="28"/>
                 <w:lang w:bidi="ta-IN"/>
               </w:rPr>
-              <w:t xml:space="preserve">12th </w:t>
-            </w:r>
-            <w:proofErr w:type="spellStart"/>
-            <w:r>
-              <w:rPr>
-                <w:rFonts w:cs="Arial"/>
-                <w:b/>
-                <w:sz w:val="28"/>
-                <w:szCs w:val="28"/>
-                <w:lang w:bidi="ta-IN"/>
-              </w:rPr>
-              <w:t>Panchaati</w:t>
-            </w:r>
-            <w:proofErr w:type="spellEnd"/>
+              <w:t>12th Panchaati</w:t>
+            </w:r>
           </w:p>
         </w:tc>
         <w:tc>
@@ -13617,20 +13144,8 @@
                 <w:szCs w:val="28"/>
                 <w:lang w:bidi="ta-IN"/>
               </w:rPr>
-              <w:t xml:space="preserve">20th </w:t>
-            </w:r>
-            <w:proofErr w:type="spellStart"/>
-            <w:r>
-              <w:rPr>
-                <w:rFonts w:cs="Arial"/>
-                <w:b/>
-                <w:sz w:val="28"/>
-                <w:szCs w:val="28"/>
-                <w:lang w:bidi="ta-IN"/>
-              </w:rPr>
-              <w:t>Panchaati</w:t>
-            </w:r>
-            <w:proofErr w:type="spellEnd"/>
+              <w:t>20th Panchaati</w:t>
+            </w:r>
           </w:p>
         </w:tc>
         <w:tc>
@@ -13900,20 +13415,8 @@
                 <w:szCs w:val="28"/>
                 <w:lang w:bidi="ta-IN"/>
               </w:rPr>
-              <w:t xml:space="preserve">45th </w:t>
-            </w:r>
-            <w:proofErr w:type="spellStart"/>
-            <w:r>
-              <w:rPr>
-                <w:rFonts w:cs="Arial"/>
-                <w:b/>
-                <w:sz w:val="28"/>
-                <w:szCs w:val="28"/>
-                <w:lang w:bidi="ta-IN"/>
-              </w:rPr>
-              <w:t>Panchaati</w:t>
-            </w:r>
-            <w:proofErr w:type="spellEnd"/>
+              <w:t>45th Panchaati</w:t>
+            </w:r>
           </w:p>
         </w:tc>
         <w:tc>
@@ -14195,20 +13698,8 @@
                 <w:szCs w:val="28"/>
                 <w:lang w:bidi="ta-IN"/>
               </w:rPr>
-              <w:t xml:space="preserve">46th </w:t>
-            </w:r>
-            <w:proofErr w:type="spellStart"/>
-            <w:r>
-              <w:rPr>
-                <w:rFonts w:cs="Arial"/>
-                <w:b/>
-                <w:sz w:val="28"/>
-                <w:szCs w:val="28"/>
-                <w:lang w:bidi="ta-IN"/>
-              </w:rPr>
-              <w:t>Panchaati</w:t>
-            </w:r>
-            <w:proofErr w:type="spellEnd"/>
+              <w:t>46th Panchaati</w:t>
+            </w:r>
           </w:p>
         </w:tc>
         <w:tc>
@@ -14462,20 +13953,8 @@
                 <w:szCs w:val="28"/>
                 <w:lang w:bidi="ta-IN"/>
               </w:rPr>
-              <w:t xml:space="preserve">47th </w:t>
-            </w:r>
-            <w:proofErr w:type="spellStart"/>
-            <w:r>
-              <w:rPr>
-                <w:rFonts w:cs="Arial"/>
-                <w:b/>
-                <w:sz w:val="28"/>
-                <w:szCs w:val="28"/>
-                <w:lang w:bidi="ta-IN"/>
-              </w:rPr>
-              <w:t>Panchaati</w:t>
-            </w:r>
-            <w:proofErr w:type="spellEnd"/>
+              <w:t>47th Panchaati</w:t>
+            </w:r>
           </w:p>
         </w:tc>
         <w:tc>
@@ -14674,20 +14153,8 @@
                 <w:szCs w:val="28"/>
                 <w:lang w:bidi="ta-IN"/>
               </w:rPr>
-              <w:t xml:space="preserve">55th </w:t>
-            </w:r>
-            <w:proofErr w:type="spellStart"/>
-            <w:r>
-              <w:rPr>
-                <w:rFonts w:cs="Arial"/>
-                <w:b/>
-                <w:sz w:val="28"/>
-                <w:szCs w:val="28"/>
-                <w:lang w:bidi="ta-IN"/>
-              </w:rPr>
-              <w:t>Panchaati</w:t>
-            </w:r>
-            <w:proofErr w:type="spellEnd"/>
+              <w:t>55th Panchaati</w:t>
+            </w:r>
           </w:p>
         </w:tc>
         <w:tc>
@@ -14897,20 +14364,8 @@
                 <w:szCs w:val="28"/>
                 <w:lang w:bidi="ta-IN"/>
               </w:rPr>
-              <w:t xml:space="preserve">58th </w:t>
-            </w:r>
-            <w:proofErr w:type="spellStart"/>
-            <w:r>
-              <w:rPr>
-                <w:rFonts w:cs="Arial"/>
-                <w:b/>
-                <w:sz w:val="28"/>
-                <w:szCs w:val="28"/>
-                <w:lang w:bidi="ta-IN"/>
-              </w:rPr>
-              <w:t>Panchaati</w:t>
-            </w:r>
-            <w:proofErr w:type="spellEnd"/>
+              <w:t>58th Panchaati</w:t>
+            </w:r>
           </w:p>
         </w:tc>
         <w:tc>
@@ -15164,20 +14619,8 @@
                 <w:szCs w:val="28"/>
                 <w:lang w:bidi="ta-IN"/>
               </w:rPr>
-              <w:t xml:space="preserve">59th </w:t>
-            </w:r>
-            <w:proofErr w:type="spellStart"/>
-            <w:r>
-              <w:rPr>
-                <w:rFonts w:cs="Arial"/>
-                <w:b/>
-                <w:sz w:val="28"/>
-                <w:szCs w:val="28"/>
-                <w:lang w:bidi="ta-IN"/>
-              </w:rPr>
-              <w:t>Panchaati</w:t>
-            </w:r>
-            <w:proofErr w:type="spellEnd"/>
+              <w:t>59th Panchaati</w:t>
+            </w:r>
           </w:p>
         </w:tc>
         <w:tc>
@@ -15444,20 +14887,8 @@
                 <w:szCs w:val="28"/>
                 <w:lang w:bidi="ta-IN"/>
               </w:rPr>
-              <w:t xml:space="preserve">11th </w:t>
-            </w:r>
-            <w:proofErr w:type="spellStart"/>
-            <w:r>
-              <w:rPr>
-                <w:rFonts w:cs="Arial"/>
-                <w:b/>
-                <w:sz w:val="28"/>
-                <w:szCs w:val="28"/>
-                <w:lang w:bidi="ta-IN"/>
-              </w:rPr>
-              <w:t>Panchaati</w:t>
-            </w:r>
-            <w:proofErr w:type="spellEnd"/>
+              <w:t>11th Panchaati</w:t>
+            </w:r>
           </w:p>
         </w:tc>
         <w:tc>
@@ -15741,20 +15172,8 @@
                 <w:szCs w:val="28"/>
                 <w:lang w:bidi="ta-IN"/>
               </w:rPr>
-              <w:t xml:space="preserve">24th </w:t>
-            </w:r>
-            <w:proofErr w:type="spellStart"/>
-            <w:r>
-              <w:rPr>
-                <w:rFonts w:cs="Arial"/>
-                <w:b/>
-                <w:sz w:val="28"/>
-                <w:szCs w:val="28"/>
-                <w:lang w:bidi="ta-IN"/>
-              </w:rPr>
-              <w:t>Panchaati</w:t>
-            </w:r>
-            <w:proofErr w:type="spellEnd"/>
+              <w:t>24th Panchaati</w:t>
+            </w:r>
           </w:p>
         </w:tc>
         <w:tc>
@@ -16009,20 +15428,8 @@
                 <w:szCs w:val="28"/>
                 <w:lang w:bidi="ta-IN"/>
               </w:rPr>
-              <w:t xml:space="preserve">36th </w:t>
-            </w:r>
-            <w:proofErr w:type="spellStart"/>
-            <w:r>
-              <w:rPr>
-                <w:rFonts w:cs="Arial"/>
-                <w:b/>
-                <w:sz w:val="28"/>
-                <w:szCs w:val="28"/>
-                <w:lang w:bidi="ta-IN"/>
-              </w:rPr>
-              <w:t>Panchaati</w:t>
-            </w:r>
-            <w:proofErr w:type="spellEnd"/>
+              <w:t>36th Panchaati</w:t>
+            </w:r>
           </w:p>
         </w:tc>
         <w:tc>
@@ -16221,20 +15628,8 @@
                 <w:szCs w:val="28"/>
                 <w:lang w:bidi="ta-IN"/>
               </w:rPr>
-              <w:t xml:space="preserve">1st </w:t>
-            </w:r>
-            <w:proofErr w:type="spellStart"/>
-            <w:r>
-              <w:rPr>
-                <w:rFonts w:cs="Arial"/>
-                <w:b/>
-                <w:sz w:val="28"/>
-                <w:szCs w:val="28"/>
-                <w:lang w:bidi="ta-IN"/>
-              </w:rPr>
-              <w:t>Panchaati</w:t>
-            </w:r>
-            <w:proofErr w:type="spellEnd"/>
+              <w:t>1st Panchaati</w:t>
+            </w:r>
           </w:p>
         </w:tc>
         <w:tc>
@@ -16483,20 +15878,8 @@
                 <w:szCs w:val="28"/>
                 <w:lang w:bidi="ta-IN"/>
               </w:rPr>
-              <w:t xml:space="preserve">1st </w:t>
-            </w:r>
-            <w:proofErr w:type="spellStart"/>
-            <w:r>
-              <w:rPr>
-                <w:rFonts w:cs="Arial"/>
-                <w:b/>
-                <w:sz w:val="28"/>
-                <w:szCs w:val="28"/>
-                <w:lang w:bidi="ta-IN"/>
-              </w:rPr>
-              <w:t>Panchaati</w:t>
-            </w:r>
-            <w:proofErr w:type="spellEnd"/>
+              <w:t>1st Panchaati</w:t>
+            </w:r>
           </w:p>
         </w:tc>
         <w:tc>
@@ -16759,20 +16142,8 @@
                 <w:szCs w:val="28"/>
                 <w:lang w:bidi="ta-IN"/>
               </w:rPr>
-              <w:t xml:space="preserve">11th </w:t>
-            </w:r>
-            <w:proofErr w:type="spellStart"/>
-            <w:r>
-              <w:rPr>
-                <w:rFonts w:cs="Arial"/>
-                <w:b/>
-                <w:sz w:val="28"/>
-                <w:szCs w:val="28"/>
-                <w:lang w:bidi="ta-IN"/>
-              </w:rPr>
-              <w:t>Panchaati</w:t>
-            </w:r>
-            <w:proofErr w:type="spellEnd"/>
+              <w:t>11th Panchaati</w:t>
+            </w:r>
           </w:p>
         </w:tc>
         <w:tc>
@@ -17053,20 +16424,8 @@
                 <w:szCs w:val="28"/>
                 <w:lang w:bidi="ta-IN"/>
               </w:rPr>
-              <w:t xml:space="preserve">20th </w:t>
-            </w:r>
-            <w:proofErr w:type="spellStart"/>
-            <w:r>
-              <w:rPr>
-                <w:rFonts w:cs="Arial"/>
-                <w:b/>
-                <w:sz w:val="28"/>
-                <w:szCs w:val="28"/>
-                <w:lang w:bidi="ta-IN"/>
-              </w:rPr>
-              <w:t>Panchaati</w:t>
-            </w:r>
-            <w:proofErr w:type="spellEnd"/>
+              <w:t>20th Panchaati</w:t>
+            </w:r>
           </w:p>
         </w:tc>
         <w:tc>
@@ -17291,20 +16650,8 @@
                 <w:szCs w:val="28"/>
                 <w:lang w:bidi="ta-IN"/>
               </w:rPr>
-              <w:t xml:space="preserve">22nd </w:t>
-            </w:r>
-            <w:proofErr w:type="spellStart"/>
-            <w:r>
-              <w:rPr>
-                <w:rFonts w:cs="Arial"/>
-                <w:b/>
-                <w:sz w:val="28"/>
-                <w:szCs w:val="28"/>
-                <w:lang w:bidi="ta-IN"/>
-              </w:rPr>
-              <w:t>Panchaati</w:t>
-            </w:r>
-            <w:proofErr w:type="spellEnd"/>
+              <w:t>22nd Panchaati</w:t>
+            </w:r>
           </w:p>
         </w:tc>
         <w:tc>
@@ -17525,20 +16872,8 @@
                 <w:szCs w:val="28"/>
                 <w:lang w:bidi="ta-IN"/>
               </w:rPr>
-              <w:t xml:space="preserve">32nd </w:t>
-            </w:r>
-            <w:proofErr w:type="spellStart"/>
-            <w:r>
-              <w:rPr>
-                <w:rFonts w:cs="Arial"/>
-                <w:b/>
-                <w:sz w:val="28"/>
-                <w:szCs w:val="28"/>
-                <w:lang w:bidi="ta-IN"/>
-              </w:rPr>
-              <w:t>Panchaati</w:t>
-            </w:r>
-            <w:proofErr w:type="spellEnd"/>
+              <w:t>32nd Panchaati</w:t>
+            </w:r>
           </w:p>
         </w:tc>
         <w:tc>
@@ -17799,20 +17134,8 @@
                 <w:szCs w:val="28"/>
                 <w:lang w:bidi="ta-IN"/>
               </w:rPr>
-              <w:t xml:space="preserve">25th </w:t>
-            </w:r>
-            <w:proofErr w:type="spellStart"/>
-            <w:r>
-              <w:rPr>
-                <w:rFonts w:cs="Arial"/>
-                <w:b/>
-                <w:sz w:val="28"/>
-                <w:szCs w:val="28"/>
-                <w:lang w:bidi="ta-IN"/>
-              </w:rPr>
-              <w:t>Panchaati</w:t>
-            </w:r>
-            <w:proofErr w:type="spellEnd"/>
+              <w:t>25th Panchaati</w:t>
+            </w:r>
           </w:p>
         </w:tc>
         <w:tc>
@@ -18087,20 +17410,8 @@
                 <w:szCs w:val="28"/>
                 <w:lang w:bidi="ta-IN"/>
               </w:rPr>
-              <w:t xml:space="preserve">28th </w:t>
-            </w:r>
-            <w:proofErr w:type="spellStart"/>
-            <w:r>
-              <w:rPr>
-                <w:rFonts w:cs="Arial"/>
-                <w:b/>
-                <w:sz w:val="28"/>
-                <w:szCs w:val="28"/>
-                <w:lang w:bidi="ta-IN"/>
-              </w:rPr>
-              <w:t>Panchaati</w:t>
-            </w:r>
-            <w:proofErr w:type="spellEnd"/>
+              <w:t>28th Panchaati</w:t>
+            </w:r>
           </w:p>
         </w:tc>
         <w:tc>
@@ -18407,20 +17718,8 @@
                 <w:szCs w:val="28"/>
                 <w:lang w:bidi="ta-IN"/>
               </w:rPr>
-              <w:t xml:space="preserve">32nd </w:t>
-            </w:r>
-            <w:proofErr w:type="spellStart"/>
-            <w:r>
-              <w:rPr>
-                <w:rFonts w:cs="Arial"/>
-                <w:b/>
-                <w:sz w:val="28"/>
-                <w:szCs w:val="28"/>
-                <w:lang w:bidi="ta-IN"/>
-              </w:rPr>
-              <w:t>Panchaati</w:t>
-            </w:r>
-            <w:proofErr w:type="spellEnd"/>
+              <w:t>32nd Panchaati</w:t>
+            </w:r>
           </w:p>
         </w:tc>
         <w:tc>
@@ -18656,20 +17955,8 @@
                 <w:szCs w:val="28"/>
                 <w:lang w:bidi="ta-IN"/>
               </w:rPr>
-              <w:t xml:space="preserve">36th </w:t>
-            </w:r>
-            <w:proofErr w:type="spellStart"/>
-            <w:r>
-              <w:rPr>
-                <w:rFonts w:cs="Arial"/>
-                <w:b/>
-                <w:sz w:val="28"/>
-                <w:szCs w:val="28"/>
-                <w:lang w:bidi="ta-IN"/>
-              </w:rPr>
-              <w:t>Panchaati</w:t>
-            </w:r>
-            <w:proofErr w:type="spellEnd"/>
+              <w:t>36th Panchaati</w:t>
+            </w:r>
           </w:p>
         </w:tc>
         <w:tc>
@@ -19003,20 +18290,8 @@
                 <w:szCs w:val="28"/>
                 <w:lang w:bidi="ta-IN"/>
               </w:rPr>
-              <w:t xml:space="preserve">40th </w:t>
-            </w:r>
-            <w:proofErr w:type="spellStart"/>
-            <w:r>
-              <w:rPr>
-                <w:rFonts w:cs="Arial"/>
-                <w:b/>
-                <w:sz w:val="28"/>
-                <w:szCs w:val="28"/>
-                <w:lang w:bidi="ta-IN"/>
-              </w:rPr>
-              <w:t>Panchaati</w:t>
-            </w:r>
-            <w:proofErr w:type="spellEnd"/>
+              <w:t>40th Panchaati</w:t>
+            </w:r>
           </w:p>
         </w:tc>
         <w:tc>
@@ -19358,7 +18633,6 @@
           <w:u w:val="single"/>
         </w:rPr>
       </w:pPr>
-      <w:proofErr w:type="spellStart"/>
       <w:r>
         <w:rPr>
           <w:b/>
@@ -19367,18 +18641,7 @@
           <w:szCs w:val="32"/>
           <w:u w:val="single"/>
         </w:rPr>
-        <w:t>TaittirIya</w:t>
-      </w:r>
-      <w:proofErr w:type="spellEnd"/>
-      <w:r>
-        <w:rPr>
-          <w:b/>
-          <w:bCs/>
-          <w:sz w:val="32"/>
-          <w:szCs w:val="32"/>
-          <w:u w:val="single"/>
-        </w:rPr>
-        <w:t xml:space="preserve"> Samhita – TS 6 Sanskrit Corrections </w:t>
+        <w:t xml:space="preserve">TaittirIya Samhita – TS 6 Sanskrit Corrections </w:t>
       </w:r>
       <w:r>
         <w:rPr>
@@ -19651,19 +18914,8 @@
                 <w:sz w:val="28"/>
                 <w:szCs w:val="28"/>
               </w:rPr>
-              <w:t xml:space="preserve">43rd </w:t>
-            </w:r>
-            <w:proofErr w:type="spellStart"/>
-            <w:r>
-              <w:rPr>
-                <w:b/>
-                <w:bCs/>
-                <w:sz w:val="28"/>
-                <w:szCs w:val="28"/>
-              </w:rPr>
-              <w:t>Panchaati</w:t>
-            </w:r>
-            <w:proofErr w:type="spellEnd"/>
+              <w:t>43rd Panchaati</w:t>
+            </w:r>
           </w:p>
         </w:tc>
         <w:tc>
@@ -20036,19 +19288,8 @@
                 <w:sz w:val="28"/>
                 <w:szCs w:val="28"/>
               </w:rPr>
-              <w:t xml:space="preserve">20th </w:t>
-            </w:r>
-            <w:proofErr w:type="spellStart"/>
-            <w:r>
-              <w:rPr>
-                <w:b/>
-                <w:bCs/>
-                <w:sz w:val="28"/>
-                <w:szCs w:val="28"/>
-              </w:rPr>
-              <w:t>Panchaati</w:t>
-            </w:r>
-            <w:proofErr w:type="spellEnd"/>
+              <w:t>20th Panchaati</w:t>
+            </w:r>
           </w:p>
         </w:tc>
         <w:tc>
@@ -20086,25 +19327,7 @@
                 <w:sz w:val="40"/>
                 <w:szCs w:val="40"/>
               </w:rPr>
-              <w:t xml:space="preserve"> </w:t>
-            </w:r>
-            <w:proofErr w:type="spellStart"/>
-            <w:r>
-              <w:rPr>
-                <w:rFonts w:ascii="BRH Devanagari Extra" w:hAnsi="BRH Devanagari Extra" w:cs="BRH Devanagari Extra"/>
-                <w:sz w:val="40"/>
-                <w:szCs w:val="40"/>
-              </w:rPr>
-              <w:t>ÆrÉeÉþqÉÉlÉ</w:t>
-            </w:r>
-            <w:proofErr w:type="spellEnd"/>
-            <w:r>
-              <w:rPr>
-                <w:rFonts w:ascii="BRH Devanagari Extra" w:hAnsi="BRH Devanagari Extra" w:cs="BRH Devanagari Extra"/>
-                <w:sz w:val="40"/>
-                <w:szCs w:val="40"/>
-              </w:rPr>
-              <w:t xml:space="preserve"> </w:t>
+              <w:t xml:space="preserve"> ÆrÉeÉþqÉÉlÉ </w:t>
             </w:r>
             <w:proofErr w:type="spellStart"/>
             <w:r>
@@ -20204,25 +19427,7 @@
                 <w:sz w:val="40"/>
                 <w:szCs w:val="40"/>
               </w:rPr>
-              <w:t xml:space="preserve"> </w:t>
-            </w:r>
-            <w:proofErr w:type="spellStart"/>
-            <w:r>
-              <w:rPr>
-                <w:rFonts w:ascii="BRH Devanagari Extra" w:hAnsi="BRH Devanagari Extra" w:cs="BRH Devanagari Extra"/>
-                <w:sz w:val="40"/>
-                <w:szCs w:val="40"/>
-              </w:rPr>
-              <w:t>ÆrÉeÉþqÉÉlÉ</w:t>
-            </w:r>
-            <w:proofErr w:type="spellEnd"/>
-            <w:r>
-              <w:rPr>
-                <w:rFonts w:ascii="BRH Devanagari Extra" w:hAnsi="BRH Devanagari Extra" w:cs="BRH Devanagari Extra"/>
-                <w:sz w:val="40"/>
-                <w:szCs w:val="40"/>
-              </w:rPr>
-              <w:t xml:space="preserve"> </w:t>
+              <w:t xml:space="preserve"> ÆrÉeÉþqÉÉlÉ </w:t>
             </w:r>
             <w:proofErr w:type="spellStart"/>
             <w:r>
@@ -20342,19 +19547,8 @@
                 <w:sz w:val="28"/>
                 <w:szCs w:val="28"/>
               </w:rPr>
-              <w:t xml:space="preserve">26th </w:t>
-            </w:r>
-            <w:proofErr w:type="spellStart"/>
-            <w:r>
-              <w:rPr>
-                <w:b/>
-                <w:bCs/>
-                <w:sz w:val="28"/>
-                <w:szCs w:val="28"/>
-              </w:rPr>
-              <w:t>Panchaati</w:t>
-            </w:r>
-            <w:proofErr w:type="spellEnd"/>
+              <w:t>26th Panchaati</w:t>
+            </w:r>
           </w:p>
         </w:tc>
         <w:tc>
@@ -20622,7 +19816,7 @@
 </file>
 
 <file path=word/endnotes.xml><?xml version="1.0" encoding="utf-8"?>
-<w:endnotes xmlns:wpc="http://schemas.microsoft.com/office/word/2010/wordprocessingCanvas" xmlns:cx="http://schemas.microsoft.com/office/drawing/2014/chartex" xmlns:cx1="http://schemas.microsoft.com/office/drawing/2015/9/8/chartex" xmlns:mc="http://schemas.openxmlformats.org/markup-compatibility/2006" xmlns:o="urn:schemas-microsoft-com:office:office" xmlns:r="http://schemas.openxmlformats.org/officeDocument/2006/relationships" xmlns:m="http://schemas.openxmlformats.org/officeDocument/2006/math" xmlns:v="urn:schemas-microsoft-com:vml" xmlns:wp14="http://schemas.microsoft.com/office/word/2010/wordprocessingDrawing" xmlns:wp="http://schemas.openxmlformats.org/drawingml/2006/wordprocessingDrawing" xmlns:w10="urn:schemas-microsoft-com:office:word" xmlns:w="http://schemas.openxmlformats.org/wordprocessingml/2006/main" xmlns:w14="http://schemas.microsoft.com/office/word/2010/wordml" xmlns:w15="http://schemas.microsoft.com/office/word/2012/wordml" xmlns:w16se="http://schemas.microsoft.com/office/word/2015/wordml/symex" xmlns:wpg="http://schemas.microsoft.com/office/word/2010/wordprocessingGroup" xmlns:wpi="http://schemas.microsoft.com/office/word/2010/wordprocessingInk" xmlns:wne="http://schemas.microsoft.com/office/word/2006/wordml" xmlns:wps="http://schemas.microsoft.com/office/word/2010/wordprocessingShape" mc:Ignorable="w14 w15 w16se wp14">
+<w:endnotes xmlns:wpc="http://schemas.microsoft.com/office/word/2010/wordprocessingCanvas" xmlns:cx="http://schemas.microsoft.com/office/drawing/2014/chartex" xmlns:cx1="http://schemas.microsoft.com/office/drawing/2015/9/8/chartex" xmlns:cx2="http://schemas.microsoft.com/office/drawing/2015/10/21/chartex" xmlns:cx3="http://schemas.microsoft.com/office/drawing/2016/5/9/chartex" xmlns:cx4="http://schemas.microsoft.com/office/drawing/2016/5/10/chartex" xmlns:cx5="http://schemas.microsoft.com/office/drawing/2016/5/11/chartex" xmlns:cx6="http://schemas.microsoft.com/office/drawing/2016/5/12/chartex" xmlns:cx7="http://schemas.microsoft.com/office/drawing/2016/5/13/chartex" xmlns:cx8="http://schemas.microsoft.com/office/drawing/2016/5/14/chartex" xmlns:mc="http://schemas.openxmlformats.org/markup-compatibility/2006" xmlns:aink="http://schemas.microsoft.com/office/drawing/2016/ink" xmlns:am3d="http://schemas.microsoft.com/office/drawing/2017/model3d" xmlns:o="urn:schemas-microsoft-com:office:office" xmlns:r="http://schemas.openxmlformats.org/officeDocument/2006/relationships" xmlns:m="http://schemas.openxmlformats.org/officeDocument/2006/math" xmlns:v="urn:schemas-microsoft-com:vml" xmlns:wp14="http://schemas.microsoft.com/office/word/2010/wordprocessingDrawing" xmlns:wp="http://schemas.openxmlformats.org/drawingml/2006/wordprocessingDrawing" xmlns:w10="urn:schemas-microsoft-com:office:word" xmlns:w="http://schemas.openxmlformats.org/wordprocessingml/2006/main" xmlns:w14="http://schemas.microsoft.com/office/word/2010/wordml" xmlns:w15="http://schemas.microsoft.com/office/word/2012/wordml" xmlns:w16cex="http://schemas.microsoft.com/office/word/2018/wordml/cex" xmlns:w16cid="http://schemas.microsoft.com/office/word/2016/wordml/cid" xmlns:w16="http://schemas.microsoft.com/office/word/2018/wordml" xmlns:w16sdtdh="http://schemas.microsoft.com/office/word/2020/wordml/sdtdatahash" xmlns:w16se="http://schemas.microsoft.com/office/word/2015/wordml/symex" xmlns:wpg="http://schemas.microsoft.com/office/word/2010/wordprocessingGroup" xmlns:wpi="http://schemas.microsoft.com/office/word/2010/wordprocessingInk" xmlns:wne="http://schemas.microsoft.com/office/word/2006/wordml" xmlns:wps="http://schemas.microsoft.com/office/word/2010/wordprocessingShape" mc:Ignorable="w14 w15 w16se w16cid w16 w16cex w16sdtdh wp14">
   <w:endnote w:type="separator" w:id="-1">
     <w:p>
       <w:pPr>
@@ -20647,7 +19841,7 @@
 </file>
 
 <file path=word/footer1.xml><?xml version="1.0" encoding="utf-8"?>
-<w:ftr xmlns:wpc="http://schemas.microsoft.com/office/word/2010/wordprocessingCanvas" xmlns:cx="http://schemas.microsoft.com/office/drawing/2014/chartex" xmlns:cx1="http://schemas.microsoft.com/office/drawing/2015/9/8/chartex" xmlns:mc="http://schemas.openxmlformats.org/markup-compatibility/2006" xmlns:o="urn:schemas-microsoft-com:office:office" xmlns:r="http://schemas.openxmlformats.org/officeDocument/2006/relationships" xmlns:m="http://schemas.openxmlformats.org/officeDocument/2006/math" xmlns:v="urn:schemas-microsoft-com:vml" xmlns:wp14="http://schemas.microsoft.com/office/word/2010/wordprocessingDrawing" xmlns:wp="http://schemas.openxmlformats.org/drawingml/2006/wordprocessingDrawing" xmlns:w10="urn:schemas-microsoft-com:office:word" xmlns:w="http://schemas.openxmlformats.org/wordprocessingml/2006/main" xmlns:w14="http://schemas.microsoft.com/office/word/2010/wordml" xmlns:w15="http://schemas.microsoft.com/office/word/2012/wordml" xmlns:w16se="http://schemas.microsoft.com/office/word/2015/wordml/symex" xmlns:wpg="http://schemas.microsoft.com/office/word/2010/wordprocessingGroup" xmlns:wpi="http://schemas.microsoft.com/office/word/2010/wordprocessingInk" xmlns:wne="http://schemas.microsoft.com/office/word/2006/wordml" xmlns:wps="http://schemas.microsoft.com/office/word/2010/wordprocessingShape" mc:Ignorable="w14 w15 w16se wp14">
+<w:ftr xmlns:wpc="http://schemas.microsoft.com/office/word/2010/wordprocessingCanvas" xmlns:cx="http://schemas.microsoft.com/office/drawing/2014/chartex" xmlns:cx1="http://schemas.microsoft.com/office/drawing/2015/9/8/chartex" xmlns:cx2="http://schemas.microsoft.com/office/drawing/2015/10/21/chartex" xmlns:cx3="http://schemas.microsoft.com/office/drawing/2016/5/9/chartex" xmlns:cx4="http://schemas.microsoft.com/office/drawing/2016/5/10/chartex" xmlns:cx5="http://schemas.microsoft.com/office/drawing/2016/5/11/chartex" xmlns:cx6="http://schemas.microsoft.com/office/drawing/2016/5/12/chartex" xmlns:cx7="http://schemas.microsoft.com/office/drawing/2016/5/13/chartex" xmlns:cx8="http://schemas.microsoft.com/office/drawing/2016/5/14/chartex" xmlns:mc="http://schemas.openxmlformats.org/markup-compatibility/2006" xmlns:aink="http://schemas.microsoft.com/office/drawing/2016/ink" xmlns:am3d="http://schemas.microsoft.com/office/drawing/2017/model3d" xmlns:o="urn:schemas-microsoft-com:office:office" xmlns:r="http://schemas.openxmlformats.org/officeDocument/2006/relationships" xmlns:m="http://schemas.openxmlformats.org/officeDocument/2006/math" xmlns:v="urn:schemas-microsoft-com:vml" xmlns:wp14="http://schemas.microsoft.com/office/word/2010/wordprocessingDrawing" xmlns:wp="http://schemas.openxmlformats.org/drawingml/2006/wordprocessingDrawing" xmlns:w10="urn:schemas-microsoft-com:office:word" xmlns:w="http://schemas.openxmlformats.org/wordprocessingml/2006/main" xmlns:w14="http://schemas.microsoft.com/office/word/2010/wordml" xmlns:w15="http://schemas.microsoft.com/office/word/2012/wordml" xmlns:w16cex="http://schemas.microsoft.com/office/word/2018/wordml/cex" xmlns:w16cid="http://schemas.microsoft.com/office/word/2016/wordml/cid" xmlns:w16="http://schemas.microsoft.com/office/word/2018/wordml" xmlns:w16sdtdh="http://schemas.microsoft.com/office/word/2020/wordml/sdtdatahash" xmlns:w16se="http://schemas.microsoft.com/office/word/2015/wordml/symex" xmlns:wpg="http://schemas.microsoft.com/office/word/2010/wordprocessingGroup" xmlns:wpi="http://schemas.microsoft.com/office/word/2010/wordprocessingInk" xmlns:wne="http://schemas.microsoft.com/office/word/2006/wordml" xmlns:wps="http://schemas.microsoft.com/office/word/2010/wordprocessingShape" mc:Ignorable="w14 w15 w16se w16cid w16 w16cex w16sdtdh wp14">
   <w:p>
     <w:pPr>
       <w:pBdr>
@@ -20828,7 +20022,7 @@
 </file>
 
 <file path=word/footer2.xml><?xml version="1.0" encoding="utf-8"?>
-<w:ftr xmlns:wpc="http://schemas.microsoft.com/office/word/2010/wordprocessingCanvas" xmlns:cx="http://schemas.microsoft.com/office/drawing/2014/chartex" xmlns:cx1="http://schemas.microsoft.com/office/drawing/2015/9/8/chartex" xmlns:mc="http://schemas.openxmlformats.org/markup-compatibility/2006" xmlns:o="urn:schemas-microsoft-com:office:office" xmlns:r="http://schemas.openxmlformats.org/officeDocument/2006/relationships" xmlns:m="http://schemas.openxmlformats.org/officeDocument/2006/math" xmlns:v="urn:schemas-microsoft-com:vml" xmlns:wp14="http://schemas.microsoft.com/office/word/2010/wordprocessingDrawing" xmlns:wp="http://schemas.openxmlformats.org/drawingml/2006/wordprocessingDrawing" xmlns:w10="urn:schemas-microsoft-com:office:word" xmlns:w="http://schemas.openxmlformats.org/wordprocessingml/2006/main" xmlns:w14="http://schemas.microsoft.com/office/word/2010/wordml" xmlns:w15="http://schemas.microsoft.com/office/word/2012/wordml" xmlns:w16se="http://schemas.microsoft.com/office/word/2015/wordml/symex" xmlns:wpg="http://schemas.microsoft.com/office/word/2010/wordprocessingGroup" xmlns:wpi="http://schemas.microsoft.com/office/word/2010/wordprocessingInk" xmlns:wne="http://schemas.microsoft.com/office/word/2006/wordml" xmlns:wps="http://schemas.microsoft.com/office/word/2010/wordprocessingShape" mc:Ignorable="w14 w15 w16se wp14">
+<w:ftr xmlns:wpc="http://schemas.microsoft.com/office/word/2010/wordprocessingCanvas" xmlns:cx="http://schemas.microsoft.com/office/drawing/2014/chartex" xmlns:cx1="http://schemas.microsoft.com/office/drawing/2015/9/8/chartex" xmlns:cx2="http://schemas.microsoft.com/office/drawing/2015/10/21/chartex" xmlns:cx3="http://schemas.microsoft.com/office/drawing/2016/5/9/chartex" xmlns:cx4="http://schemas.microsoft.com/office/drawing/2016/5/10/chartex" xmlns:cx5="http://schemas.microsoft.com/office/drawing/2016/5/11/chartex" xmlns:cx6="http://schemas.microsoft.com/office/drawing/2016/5/12/chartex" xmlns:cx7="http://schemas.microsoft.com/office/drawing/2016/5/13/chartex" xmlns:cx8="http://schemas.microsoft.com/office/drawing/2016/5/14/chartex" xmlns:mc="http://schemas.openxmlformats.org/markup-compatibility/2006" xmlns:aink="http://schemas.microsoft.com/office/drawing/2016/ink" xmlns:am3d="http://schemas.microsoft.com/office/drawing/2017/model3d" xmlns:o="urn:schemas-microsoft-com:office:office" xmlns:r="http://schemas.openxmlformats.org/officeDocument/2006/relationships" xmlns:m="http://schemas.openxmlformats.org/officeDocument/2006/math" xmlns:v="urn:schemas-microsoft-com:vml" xmlns:wp14="http://schemas.microsoft.com/office/word/2010/wordprocessingDrawing" xmlns:wp="http://schemas.openxmlformats.org/drawingml/2006/wordprocessingDrawing" xmlns:w10="urn:schemas-microsoft-com:office:word" xmlns:w="http://schemas.openxmlformats.org/wordprocessingml/2006/main" xmlns:w14="http://schemas.microsoft.com/office/word/2010/wordml" xmlns:w15="http://schemas.microsoft.com/office/word/2012/wordml" xmlns:w16cex="http://schemas.microsoft.com/office/word/2018/wordml/cex" xmlns:w16cid="http://schemas.microsoft.com/office/word/2016/wordml/cid" xmlns:w16="http://schemas.microsoft.com/office/word/2018/wordml" xmlns:w16sdtdh="http://schemas.microsoft.com/office/word/2020/wordml/sdtdatahash" xmlns:w16se="http://schemas.microsoft.com/office/word/2015/wordml/symex" xmlns:wpg="http://schemas.microsoft.com/office/word/2010/wordprocessingGroup" xmlns:wpi="http://schemas.microsoft.com/office/word/2010/wordprocessingInk" xmlns:wne="http://schemas.microsoft.com/office/word/2006/wordml" xmlns:wps="http://schemas.microsoft.com/office/word/2010/wordprocessingShape" mc:Ignorable="w14 w15 w16se w16cid w16 w16cex w16sdtdh wp14">
   <w:p>
     <w:pPr>
       <w:pBdr>
@@ -21023,7 +20217,7 @@
 </file>
 
 <file path=word/footnotes.xml><?xml version="1.0" encoding="utf-8"?>
-<w:footnotes xmlns:wpc="http://schemas.microsoft.com/office/word/2010/wordprocessingCanvas" xmlns:cx="http://schemas.microsoft.com/office/drawing/2014/chartex" xmlns:cx1="http://schemas.microsoft.com/office/drawing/2015/9/8/chartex" xmlns:mc="http://schemas.openxmlformats.org/markup-compatibility/2006" xmlns:o="urn:schemas-microsoft-com:office:office" xmlns:r="http://schemas.openxmlformats.org/officeDocument/2006/relationships" xmlns:m="http://schemas.openxmlformats.org/officeDocument/2006/math" xmlns:v="urn:schemas-microsoft-com:vml" xmlns:wp14="http://schemas.microsoft.com/office/word/2010/wordprocessingDrawing" xmlns:wp="http://schemas.openxmlformats.org/drawingml/2006/wordprocessingDrawing" xmlns:w10="urn:schemas-microsoft-com:office:word" xmlns:w="http://schemas.openxmlformats.org/wordprocessingml/2006/main" xmlns:w14="http://schemas.microsoft.com/office/word/2010/wordml" xmlns:w15="http://schemas.microsoft.com/office/word/2012/wordml" xmlns:w16se="http://schemas.microsoft.com/office/word/2015/wordml/symex" xmlns:wpg="http://schemas.microsoft.com/office/word/2010/wordprocessingGroup" xmlns:wpi="http://schemas.microsoft.com/office/word/2010/wordprocessingInk" xmlns:wne="http://schemas.microsoft.com/office/word/2006/wordml" xmlns:wps="http://schemas.microsoft.com/office/word/2010/wordprocessingShape" mc:Ignorable="w14 w15 w16se wp14">
+<w:footnotes xmlns:wpc="http://schemas.microsoft.com/office/word/2010/wordprocessingCanvas" xmlns:cx="http://schemas.microsoft.com/office/drawing/2014/chartex" xmlns:cx1="http://schemas.microsoft.com/office/drawing/2015/9/8/chartex" xmlns:cx2="http://schemas.microsoft.com/office/drawing/2015/10/21/chartex" xmlns:cx3="http://schemas.microsoft.com/office/drawing/2016/5/9/chartex" xmlns:cx4="http://schemas.microsoft.com/office/drawing/2016/5/10/chartex" xmlns:cx5="http://schemas.microsoft.com/office/drawing/2016/5/11/chartex" xmlns:cx6="http://schemas.microsoft.com/office/drawing/2016/5/12/chartex" xmlns:cx7="http://schemas.microsoft.com/office/drawing/2016/5/13/chartex" xmlns:cx8="http://schemas.microsoft.com/office/drawing/2016/5/14/chartex" xmlns:mc="http://schemas.openxmlformats.org/markup-compatibility/2006" xmlns:aink="http://schemas.microsoft.com/office/drawing/2016/ink" xmlns:am3d="http://schemas.microsoft.com/office/drawing/2017/model3d" xmlns:o="urn:schemas-microsoft-com:office:office" xmlns:r="http://schemas.openxmlformats.org/officeDocument/2006/relationships" xmlns:m="http://schemas.openxmlformats.org/officeDocument/2006/math" xmlns:v="urn:schemas-microsoft-com:vml" xmlns:wp14="http://schemas.microsoft.com/office/word/2010/wordprocessingDrawing" xmlns:wp="http://schemas.openxmlformats.org/drawingml/2006/wordprocessingDrawing" xmlns:w10="urn:schemas-microsoft-com:office:word" xmlns:w="http://schemas.openxmlformats.org/wordprocessingml/2006/main" xmlns:w14="http://schemas.microsoft.com/office/word/2010/wordml" xmlns:w15="http://schemas.microsoft.com/office/word/2012/wordml" xmlns:w16cex="http://schemas.microsoft.com/office/word/2018/wordml/cex" xmlns:w16cid="http://schemas.microsoft.com/office/word/2016/wordml/cid" xmlns:w16="http://schemas.microsoft.com/office/word/2018/wordml" xmlns:w16sdtdh="http://schemas.microsoft.com/office/word/2020/wordml/sdtdatahash" xmlns:w16se="http://schemas.microsoft.com/office/word/2015/wordml/symex" xmlns:wpg="http://schemas.microsoft.com/office/word/2010/wordprocessingGroup" xmlns:wpi="http://schemas.microsoft.com/office/word/2010/wordprocessingInk" xmlns:wne="http://schemas.microsoft.com/office/word/2006/wordml" xmlns:wps="http://schemas.microsoft.com/office/word/2010/wordprocessingShape" mc:Ignorable="w14 w15 w16se w16cid w16 w16cex w16sdtdh wp14">
   <w:footnote w:type="separator" w:id="-1">
     <w:p>
       <w:pPr>
@@ -21048,7 +20242,7 @@
 </file>
 
 <file path=word/header1.xml><?xml version="1.0" encoding="utf-8"?>
-<w:hdr xmlns:wpc="http://schemas.microsoft.com/office/word/2010/wordprocessingCanvas" xmlns:cx="http://schemas.microsoft.com/office/drawing/2014/chartex" xmlns:cx1="http://schemas.microsoft.com/office/drawing/2015/9/8/chartex" xmlns:mc="http://schemas.openxmlformats.org/markup-compatibility/2006" xmlns:o="urn:schemas-microsoft-com:office:office" xmlns:r="http://schemas.openxmlformats.org/officeDocument/2006/relationships" xmlns:m="http://schemas.openxmlformats.org/officeDocument/2006/math" xmlns:v="urn:schemas-microsoft-com:vml" xmlns:wp14="http://schemas.microsoft.com/office/word/2010/wordprocessingDrawing" xmlns:wp="http://schemas.openxmlformats.org/drawingml/2006/wordprocessingDrawing" xmlns:w10="urn:schemas-microsoft-com:office:word" xmlns:w="http://schemas.openxmlformats.org/wordprocessingml/2006/main" xmlns:w14="http://schemas.microsoft.com/office/word/2010/wordml" xmlns:w15="http://schemas.microsoft.com/office/word/2012/wordml" xmlns:w16se="http://schemas.microsoft.com/office/word/2015/wordml/symex" xmlns:wpg="http://schemas.microsoft.com/office/word/2010/wordprocessingGroup" xmlns:wpi="http://schemas.microsoft.com/office/word/2010/wordprocessingInk" xmlns:wne="http://schemas.microsoft.com/office/word/2006/wordml" xmlns:wps="http://schemas.microsoft.com/office/word/2010/wordprocessingShape" mc:Ignorable="w14 w15 w16se wp14">
+<w:hdr xmlns:wpc="http://schemas.microsoft.com/office/word/2010/wordprocessingCanvas" xmlns:cx="http://schemas.microsoft.com/office/drawing/2014/chartex" xmlns:cx1="http://schemas.microsoft.com/office/drawing/2015/9/8/chartex" xmlns:cx2="http://schemas.microsoft.com/office/drawing/2015/10/21/chartex" xmlns:cx3="http://schemas.microsoft.com/office/drawing/2016/5/9/chartex" xmlns:cx4="http://schemas.microsoft.com/office/drawing/2016/5/10/chartex" xmlns:cx5="http://schemas.microsoft.com/office/drawing/2016/5/11/chartex" xmlns:cx6="http://schemas.microsoft.com/office/drawing/2016/5/12/chartex" xmlns:cx7="http://schemas.microsoft.com/office/drawing/2016/5/13/chartex" xmlns:cx8="http://schemas.microsoft.com/office/drawing/2016/5/14/chartex" xmlns:mc="http://schemas.openxmlformats.org/markup-compatibility/2006" xmlns:aink="http://schemas.microsoft.com/office/drawing/2016/ink" xmlns:am3d="http://schemas.microsoft.com/office/drawing/2017/model3d" xmlns:o="urn:schemas-microsoft-com:office:office" xmlns:r="http://schemas.openxmlformats.org/officeDocument/2006/relationships" xmlns:m="http://schemas.openxmlformats.org/officeDocument/2006/math" xmlns:v="urn:schemas-microsoft-com:vml" xmlns:wp14="http://schemas.microsoft.com/office/word/2010/wordprocessingDrawing" xmlns:wp="http://schemas.openxmlformats.org/drawingml/2006/wordprocessingDrawing" xmlns:w10="urn:schemas-microsoft-com:office:word" xmlns:w="http://schemas.openxmlformats.org/wordprocessingml/2006/main" xmlns:w14="http://schemas.microsoft.com/office/word/2010/wordml" xmlns:w15="http://schemas.microsoft.com/office/word/2012/wordml" xmlns:w16cex="http://schemas.microsoft.com/office/word/2018/wordml/cex" xmlns:w16cid="http://schemas.microsoft.com/office/word/2016/wordml/cid" xmlns:w16="http://schemas.microsoft.com/office/word/2018/wordml" xmlns:w16sdtdh="http://schemas.microsoft.com/office/word/2020/wordml/sdtdatahash" xmlns:w16se="http://schemas.microsoft.com/office/word/2015/wordml/symex" xmlns:wpg="http://schemas.microsoft.com/office/word/2010/wordprocessingGroup" xmlns:wpi="http://schemas.microsoft.com/office/word/2010/wordprocessingInk" xmlns:wne="http://schemas.microsoft.com/office/word/2006/wordml" xmlns:wps="http://schemas.microsoft.com/office/word/2010/wordprocessingShape" mc:Ignorable="w14 w15 w16se w16cid w16 w16cex w16sdtdh wp14">
   <w:p>
     <w:pPr>
       <w:pStyle w:val="Header"/>
@@ -21061,7 +20255,7 @@
 </file>
 
 <file path=word/header2.xml><?xml version="1.0" encoding="utf-8"?>
-<w:hdr xmlns:wpc="http://schemas.microsoft.com/office/word/2010/wordprocessingCanvas" xmlns:cx="http://schemas.microsoft.com/office/drawing/2014/chartex" xmlns:cx1="http://schemas.microsoft.com/office/drawing/2015/9/8/chartex" xmlns:mc="http://schemas.openxmlformats.org/markup-compatibility/2006" xmlns:o="urn:schemas-microsoft-com:office:office" xmlns:r="http://schemas.openxmlformats.org/officeDocument/2006/relationships" xmlns:m="http://schemas.openxmlformats.org/officeDocument/2006/math" xmlns:v="urn:schemas-microsoft-com:vml" xmlns:wp14="http://schemas.microsoft.com/office/word/2010/wordprocessingDrawing" xmlns:wp="http://schemas.openxmlformats.org/drawingml/2006/wordprocessingDrawing" xmlns:w10="urn:schemas-microsoft-com:office:word" xmlns:w="http://schemas.openxmlformats.org/wordprocessingml/2006/main" xmlns:w14="http://schemas.microsoft.com/office/word/2010/wordml" xmlns:w15="http://schemas.microsoft.com/office/word/2012/wordml" xmlns:w16se="http://schemas.microsoft.com/office/word/2015/wordml/symex" xmlns:wpg="http://schemas.microsoft.com/office/word/2010/wordprocessingGroup" xmlns:wpi="http://schemas.microsoft.com/office/word/2010/wordprocessingInk" xmlns:wne="http://schemas.microsoft.com/office/word/2006/wordml" xmlns:wps="http://schemas.microsoft.com/office/word/2010/wordprocessingShape" mc:Ignorable="w14 w15 w16se wp14">
+<w:hdr xmlns:wpc="http://schemas.microsoft.com/office/word/2010/wordprocessingCanvas" xmlns:cx="http://schemas.microsoft.com/office/drawing/2014/chartex" xmlns:cx1="http://schemas.microsoft.com/office/drawing/2015/9/8/chartex" xmlns:cx2="http://schemas.microsoft.com/office/drawing/2015/10/21/chartex" xmlns:cx3="http://schemas.microsoft.com/office/drawing/2016/5/9/chartex" xmlns:cx4="http://schemas.microsoft.com/office/drawing/2016/5/10/chartex" xmlns:cx5="http://schemas.microsoft.com/office/drawing/2016/5/11/chartex" xmlns:cx6="http://schemas.microsoft.com/office/drawing/2016/5/12/chartex" xmlns:cx7="http://schemas.microsoft.com/office/drawing/2016/5/13/chartex" xmlns:cx8="http://schemas.microsoft.com/office/drawing/2016/5/14/chartex" xmlns:mc="http://schemas.openxmlformats.org/markup-compatibility/2006" xmlns:aink="http://schemas.microsoft.com/office/drawing/2016/ink" xmlns:am3d="http://schemas.microsoft.com/office/drawing/2017/model3d" xmlns:o="urn:schemas-microsoft-com:office:office" xmlns:r="http://schemas.openxmlformats.org/officeDocument/2006/relationships" xmlns:m="http://schemas.openxmlformats.org/officeDocument/2006/math" xmlns:v="urn:schemas-microsoft-com:vml" xmlns:wp14="http://schemas.microsoft.com/office/word/2010/wordprocessingDrawing" xmlns:wp="http://schemas.openxmlformats.org/drawingml/2006/wordprocessingDrawing" xmlns:w10="urn:schemas-microsoft-com:office:word" xmlns:w="http://schemas.openxmlformats.org/wordprocessingml/2006/main" xmlns:w14="http://schemas.microsoft.com/office/word/2010/wordml" xmlns:w15="http://schemas.microsoft.com/office/word/2012/wordml" xmlns:w16cex="http://schemas.microsoft.com/office/word/2018/wordml/cex" xmlns:w16cid="http://schemas.microsoft.com/office/word/2016/wordml/cid" xmlns:w16="http://schemas.microsoft.com/office/word/2018/wordml" xmlns:w16sdtdh="http://schemas.microsoft.com/office/word/2020/wordml/sdtdatahash" xmlns:w16se="http://schemas.microsoft.com/office/word/2015/wordml/symex" xmlns:wpg="http://schemas.microsoft.com/office/word/2010/wordprocessingGroup" xmlns:wpi="http://schemas.microsoft.com/office/word/2010/wordprocessingInk" xmlns:wne="http://schemas.microsoft.com/office/word/2006/wordml" xmlns:wps="http://schemas.microsoft.com/office/word/2010/wordprocessingShape" mc:Ignorable="w14 w15 w16se w16cid w16 w16cex w16sdtdh wp14">
   <w:p>
     <w:pPr>
       <w:pStyle w:val="Header"/>
@@ -21074,7 +20268,7 @@
 </file>
 
 <file path=word/styles.xml><?xml version="1.0" encoding="utf-8"?>
-<w:styles xmlns:mc="http://schemas.openxmlformats.org/markup-compatibility/2006" xmlns:r="http://schemas.openxmlformats.org/officeDocument/2006/relationships" xmlns:w="http://schemas.openxmlformats.org/wordprocessingml/2006/main" xmlns:w14="http://schemas.microsoft.com/office/word/2010/wordml" xmlns:w15="http://schemas.microsoft.com/office/word/2012/wordml" xmlns:w16se="http://schemas.microsoft.com/office/word/2015/wordml/symex" mc:Ignorable="w14 w15 w16se">
+<w:styles xmlns:mc="http://schemas.openxmlformats.org/markup-compatibility/2006" xmlns:r="http://schemas.openxmlformats.org/officeDocument/2006/relationships" xmlns:w="http://schemas.openxmlformats.org/wordprocessingml/2006/main" xmlns:w14="http://schemas.microsoft.com/office/word/2010/wordml" xmlns:w15="http://schemas.microsoft.com/office/word/2012/wordml" xmlns:w16cex="http://schemas.microsoft.com/office/word/2018/wordml/cex" xmlns:w16cid="http://schemas.microsoft.com/office/word/2016/wordml/cid" xmlns:w16="http://schemas.microsoft.com/office/word/2018/wordml" xmlns:w16sdtdh="http://schemas.microsoft.com/office/word/2020/wordml/sdtdatahash" xmlns:w16se="http://schemas.microsoft.com/office/word/2015/wordml/symex" mc:Ignorable="w14 w15 w16se w16cid w16 w16cex w16sdtdh">
   <w:docDefaults>
     <w:rPrDefault>
       <w:rPr>
@@ -21084,7 +20278,7 @@
     </w:rPrDefault>
     <w:pPrDefault/>
   </w:docDefaults>
-  <w:latentStyles w:defLockedState="0" w:defUIPriority="99" w:defSemiHidden="0" w:defUnhideWhenUsed="0" w:defQFormat="0" w:count="371">
+  <w:latentStyles w:defLockedState="0" w:defUIPriority="99" w:defSemiHidden="0" w:defUnhideWhenUsed="0" w:defQFormat="0" w:count="376">
     <w:lsdException w:name="Normal" w:uiPriority="0" w:qFormat="1"/>
     <w:lsdException w:name="heading 1" w:uiPriority="9" w:qFormat="1"/>
     <w:lsdException w:name="heading 2" w:semiHidden="1" w:uiPriority="9" w:unhideWhenUsed="1" w:qFormat="1"/>
@@ -21190,7 +20384,6 @@
     <w:lsdException w:name="HTML Sample" w:semiHidden="1" w:unhideWhenUsed="1"/>
     <w:lsdException w:name="HTML Typewriter" w:semiHidden="1" w:unhideWhenUsed="1"/>
     <w:lsdException w:name="HTML Variable" w:semiHidden="1" w:unhideWhenUsed="1"/>
-    <w:lsdException w:name="Normal Table" w:semiHidden="1" w:unhideWhenUsed="1"/>
     <w:lsdException w:name="annotation subject" w:semiHidden="1" w:unhideWhenUsed="1"/>
     <w:lsdException w:name="No List" w:semiHidden="1" w:unhideWhenUsed="1"/>
     <w:lsdException w:name="Outline List 1" w:semiHidden="1" w:unhideWhenUsed="1"/>
@@ -21233,11 +20426,8 @@
     <w:lsdException w:name="Table Contemporary" w:semiHidden="1" w:unhideWhenUsed="1"/>
     <w:lsdException w:name="Table Elegant" w:semiHidden="1" w:unhideWhenUsed="1"/>
     <w:lsdException w:name="Table Professional" w:semiHidden="1" w:unhideWhenUsed="1"/>
-    <w:lsdException w:name="Table Subtle 1" w:semiHidden="1" w:unhideWhenUsed="1"/>
     <w:lsdException w:name="Table Subtle 2" w:semiHidden="1" w:unhideWhenUsed="1"/>
     <w:lsdException w:name="Table Web 1" w:semiHidden="1" w:unhideWhenUsed="1"/>
-    <w:lsdException w:name="Table Web 2" w:semiHidden="1" w:unhideWhenUsed="1"/>
-    <w:lsdException w:name="Table Web 3" w:semiHidden="1" w:unhideWhenUsed="1"/>
     <w:lsdException w:name="Balloon Text" w:semiHidden="1" w:unhideWhenUsed="1"/>
     <w:lsdException w:name="Table Grid" w:uiPriority="59"/>
     <w:lsdException w:name="Table Theme" w:semiHidden="1" w:unhideWhenUsed="1"/>
@@ -21456,6 +20646,11 @@
     <w:lsdException w:name="List Table 5 Dark Accent 6" w:uiPriority="50"/>
     <w:lsdException w:name="List Table 6 Colorful Accent 6" w:uiPriority="51"/>
     <w:lsdException w:name="List Table 7 Colorful Accent 6" w:uiPriority="52"/>
+    <w:lsdException w:name="Mention" w:semiHidden="1" w:unhideWhenUsed="1"/>
+    <w:lsdException w:name="Smart Hyperlink" w:semiHidden="1" w:unhideWhenUsed="1"/>
+    <w:lsdException w:name="Hashtag" w:semiHidden="1" w:unhideWhenUsed="1"/>
+    <w:lsdException w:name="Unresolved Mention" w:semiHidden="1" w:unhideWhenUsed="1"/>
+    <w:lsdException w:name="Smart Link" w:semiHidden="1" w:unhideWhenUsed="1"/>
   </w:latentStyles>
   <w:style w:type="paragraph" w:default="1" w:styleId="Normal">
     <w:name w:val="Normal"/>

</xml_diff>